<commit_message>
redirect for netlify added
</commit_message>
<xml_diff>
--- a/test document.docx
+++ b/test document.docx
@@ -7,63 +7,1864 @@
         <w:rPr>
           <w:b/>
           <w:bCs/>
+          <w:sz w:val="36"/>
+          <w:szCs w:val="36"/>
+        </w:rPr>
+      </w:pPr>
+      <w:r>
+        <w:rPr>
+          <w:b/>
+          <w:bCs/>
+          <w:sz w:val="36"/>
+          <w:szCs w:val="36"/>
+        </w:rPr>
+        <w:t xml:space="preserve">Test Document </w:t>
+      </w:r>
+    </w:p>
+    <w:p>
+      <w:pPr>
+        <w:rPr>
+          <w:b/>
+          <w:bCs/>
+          <w:sz w:val="36"/>
+          <w:szCs w:val="36"/>
+        </w:rPr>
+      </w:pPr>
+      <w:r>
+        <w:rPr>
+          <w:b/>
+          <w:bCs/>
+          <w:sz w:val="36"/>
+          <w:szCs w:val="36"/>
+        </w:rPr>
+        <w:t>Success scenarios</w:t>
+      </w:r>
+    </w:p>
+    <w:p>
+      <w:pPr>
+        <w:rPr>
+          <w:sz w:val="28"/>
+          <w:szCs w:val="28"/>
+        </w:rPr>
+      </w:pPr>
+      <w:r>
+        <w:rPr>
+          <w:sz w:val="28"/>
+          <w:szCs w:val="28"/>
+        </w:rPr>
+        <w:t>Landing page.</w:t>
+      </w:r>
+    </w:p>
+    <w:p>
+      <w:r>
+        <w:rPr>
+          <w:noProof/>
+        </w:rPr>
+        <w:drawing>
+          <wp:inline distT="0" distB="0" distL="0" distR="0" wp14:anchorId="49AB2DBC" wp14:editId="6B33C735">
+            <wp:extent cx="6645910" cy="3522345"/>
+            <wp:effectExtent l="0" t="0" r="0" b="0"/>
+            <wp:docPr id="1483491888" name="Picture 1"/>
+            <wp:cNvGraphicFramePr>
+              <a:graphicFrameLocks xmlns:a="http://schemas.openxmlformats.org/drawingml/2006/main" noChangeAspect="1"/>
+            </wp:cNvGraphicFramePr>
+            <a:graphic xmlns:a="http://schemas.openxmlformats.org/drawingml/2006/main">
+              <a:graphicData uri="http://schemas.openxmlformats.org/drawingml/2006/picture">
+                <pic:pic xmlns:pic="http://schemas.openxmlformats.org/drawingml/2006/picture">
+                  <pic:nvPicPr>
+                    <pic:cNvPr id="1483491888" name=""/>
+                    <pic:cNvPicPr/>
+                  </pic:nvPicPr>
+                  <pic:blipFill>
+                    <a:blip r:embed="rId4"/>
+                    <a:stretch>
+                      <a:fillRect/>
+                    </a:stretch>
+                  </pic:blipFill>
+                  <pic:spPr>
+                    <a:xfrm>
+                      <a:off x="0" y="0"/>
+                      <a:ext cx="6645910" cy="3522345"/>
+                    </a:xfrm>
+                    <a:prstGeom prst="rect">
+                      <a:avLst/>
+                    </a:prstGeom>
+                  </pic:spPr>
+                </pic:pic>
+              </a:graphicData>
+            </a:graphic>
+          </wp:inline>
+        </w:drawing>
+      </w:r>
+    </w:p>
+    <w:p>
+      <w:pPr>
+        <w:rPr>
+          <w:sz w:val="28"/>
+          <w:szCs w:val="28"/>
+        </w:rPr>
+      </w:pPr>
+      <w:r>
+        <w:rPr>
+          <w:sz w:val="28"/>
+          <w:szCs w:val="28"/>
+        </w:rPr>
+        <w:t>Registration</w:t>
+      </w:r>
+    </w:p>
+    <w:p>
+      <w:r>
+        <w:rPr>
+          <w:noProof/>
+        </w:rPr>
+        <w:drawing>
+          <wp:inline distT="0" distB="0" distL="0" distR="0" wp14:anchorId="42EB2A0D" wp14:editId="7D59D69F">
+            <wp:extent cx="6645910" cy="3518535"/>
+            <wp:effectExtent l="0" t="0" r="0" b="0"/>
+            <wp:docPr id="1256955082" name="Picture 1"/>
+            <wp:cNvGraphicFramePr>
+              <a:graphicFrameLocks xmlns:a="http://schemas.openxmlformats.org/drawingml/2006/main" noChangeAspect="1"/>
+            </wp:cNvGraphicFramePr>
+            <a:graphic xmlns:a="http://schemas.openxmlformats.org/drawingml/2006/main">
+              <a:graphicData uri="http://schemas.openxmlformats.org/drawingml/2006/picture">
+                <pic:pic xmlns:pic="http://schemas.openxmlformats.org/drawingml/2006/picture">
+                  <pic:nvPicPr>
+                    <pic:cNvPr id="1256955082" name=""/>
+                    <pic:cNvPicPr/>
+                  </pic:nvPicPr>
+                  <pic:blipFill>
+                    <a:blip r:embed="rId5"/>
+                    <a:stretch>
+                      <a:fillRect/>
+                    </a:stretch>
+                  </pic:blipFill>
+                  <pic:spPr>
+                    <a:xfrm>
+                      <a:off x="0" y="0"/>
+                      <a:ext cx="6645910" cy="3518535"/>
+                    </a:xfrm>
+                    <a:prstGeom prst="rect">
+                      <a:avLst/>
+                    </a:prstGeom>
+                  </pic:spPr>
+                </pic:pic>
+              </a:graphicData>
+            </a:graphic>
+          </wp:inline>
+        </w:drawing>
+      </w:r>
+      <w:r>
+        <w:br/>
+      </w:r>
+    </w:p>
+    <w:p>
+      <w:r>
+        <w:lastRenderedPageBreak/>
+        <w:drawing>
+          <wp:inline distT="0" distB="0" distL="0" distR="0" wp14:anchorId="47A00127" wp14:editId="6DBE45FF">
+            <wp:extent cx="6645910" cy="3525520"/>
+            <wp:effectExtent l="0" t="0" r="0" b="0"/>
+            <wp:docPr id="172647505" name="Picture 1"/>
+            <wp:cNvGraphicFramePr>
+              <a:graphicFrameLocks xmlns:a="http://schemas.openxmlformats.org/drawingml/2006/main" noChangeAspect="1"/>
+            </wp:cNvGraphicFramePr>
+            <a:graphic xmlns:a="http://schemas.openxmlformats.org/drawingml/2006/main">
+              <a:graphicData uri="http://schemas.openxmlformats.org/drawingml/2006/picture">
+                <pic:pic xmlns:pic="http://schemas.openxmlformats.org/drawingml/2006/picture">
+                  <pic:nvPicPr>
+                    <pic:cNvPr id="172647505" name=""/>
+                    <pic:cNvPicPr/>
+                  </pic:nvPicPr>
+                  <pic:blipFill>
+                    <a:blip r:embed="rId6"/>
+                    <a:stretch>
+                      <a:fillRect/>
+                    </a:stretch>
+                  </pic:blipFill>
+                  <pic:spPr>
+                    <a:xfrm>
+                      <a:off x="0" y="0"/>
+                      <a:ext cx="6645910" cy="3525520"/>
+                    </a:xfrm>
+                    <a:prstGeom prst="rect">
+                      <a:avLst/>
+                    </a:prstGeom>
+                  </pic:spPr>
+                </pic:pic>
+              </a:graphicData>
+            </a:graphic>
+          </wp:inline>
+        </w:drawing>
+      </w:r>
+    </w:p>
+    <w:p>
+      <w:pPr>
+        <w:rPr>
+          <w:sz w:val="28"/>
+          <w:szCs w:val="28"/>
+        </w:rPr>
+      </w:pPr>
+      <w:r>
+        <w:rPr>
+          <w:sz w:val="28"/>
+          <w:szCs w:val="28"/>
+        </w:rPr>
+        <w:t>Account activation</w:t>
+      </w:r>
+    </w:p>
+    <w:p>
+      <w:r>
+        <w:drawing>
+          <wp:inline distT="0" distB="0" distL="0" distR="0" wp14:anchorId="4D9C2326" wp14:editId="4038385D">
+            <wp:extent cx="6645910" cy="1375410"/>
+            <wp:effectExtent l="0" t="0" r="0" b="0"/>
+            <wp:docPr id="607755323" name="Picture 1"/>
+            <wp:cNvGraphicFramePr>
+              <a:graphicFrameLocks xmlns:a="http://schemas.openxmlformats.org/drawingml/2006/main" noChangeAspect="1"/>
+            </wp:cNvGraphicFramePr>
+            <a:graphic xmlns:a="http://schemas.openxmlformats.org/drawingml/2006/main">
+              <a:graphicData uri="http://schemas.openxmlformats.org/drawingml/2006/picture">
+                <pic:pic xmlns:pic="http://schemas.openxmlformats.org/drawingml/2006/picture">
+                  <pic:nvPicPr>
+                    <pic:cNvPr id="607755323" name=""/>
+                    <pic:cNvPicPr/>
+                  </pic:nvPicPr>
+                  <pic:blipFill>
+                    <a:blip r:embed="rId7"/>
+                    <a:stretch>
+                      <a:fillRect/>
+                    </a:stretch>
+                  </pic:blipFill>
+                  <pic:spPr>
+                    <a:xfrm>
+                      <a:off x="0" y="0"/>
+                      <a:ext cx="6645910" cy="1375410"/>
+                    </a:xfrm>
+                    <a:prstGeom prst="rect">
+                      <a:avLst/>
+                    </a:prstGeom>
+                  </pic:spPr>
+                </pic:pic>
+              </a:graphicData>
+            </a:graphic>
+          </wp:inline>
+        </w:drawing>
+      </w:r>
+    </w:p>
+    <w:p>
+      <w:r>
+        <w:drawing>
+          <wp:inline distT="0" distB="0" distL="0" distR="0" wp14:anchorId="477801DA" wp14:editId="18240D00">
+            <wp:extent cx="6645910" cy="3348990"/>
+            <wp:effectExtent l="0" t="0" r="0" b="0"/>
+            <wp:docPr id="1550186131" name="Picture 1"/>
+            <wp:cNvGraphicFramePr>
+              <a:graphicFrameLocks xmlns:a="http://schemas.openxmlformats.org/drawingml/2006/main" noChangeAspect="1"/>
+            </wp:cNvGraphicFramePr>
+            <a:graphic xmlns:a="http://schemas.openxmlformats.org/drawingml/2006/main">
+              <a:graphicData uri="http://schemas.openxmlformats.org/drawingml/2006/picture">
+                <pic:pic xmlns:pic="http://schemas.openxmlformats.org/drawingml/2006/picture">
+                  <pic:nvPicPr>
+                    <pic:cNvPr id="1550186131" name=""/>
+                    <pic:cNvPicPr/>
+                  </pic:nvPicPr>
+                  <pic:blipFill>
+                    <a:blip r:embed="rId8"/>
+                    <a:stretch>
+                      <a:fillRect/>
+                    </a:stretch>
+                  </pic:blipFill>
+                  <pic:spPr>
+                    <a:xfrm>
+                      <a:off x="0" y="0"/>
+                      <a:ext cx="6645910" cy="3348990"/>
+                    </a:xfrm>
+                    <a:prstGeom prst="rect">
+                      <a:avLst/>
+                    </a:prstGeom>
+                  </pic:spPr>
+                </pic:pic>
+              </a:graphicData>
+            </a:graphic>
+          </wp:inline>
+        </w:drawing>
+      </w:r>
+    </w:p>
+    <w:p/>
+    <w:p/>
+    <w:p/>
+    <w:p>
+      <w:pPr>
+        <w:rPr>
+          <w:sz w:val="32"/>
+          <w:szCs w:val="32"/>
+        </w:rPr>
+      </w:pPr>
+      <w:r>
+        <w:rPr>
+          <w:sz w:val="32"/>
+          <w:szCs w:val="32"/>
+        </w:rPr>
+        <w:lastRenderedPageBreak/>
+        <w:t>Login</w:t>
+      </w:r>
+    </w:p>
+    <w:p>
+      <w:r>
+        <w:drawing>
+          <wp:inline distT="0" distB="0" distL="0" distR="0" wp14:anchorId="5BAA10B2" wp14:editId="4EA523AB">
+            <wp:extent cx="6645910" cy="3515360"/>
+            <wp:effectExtent l="0" t="0" r="0" b="0"/>
+            <wp:docPr id="265999276" name="Picture 1"/>
+            <wp:cNvGraphicFramePr>
+              <a:graphicFrameLocks xmlns:a="http://schemas.openxmlformats.org/drawingml/2006/main" noChangeAspect="1"/>
+            </wp:cNvGraphicFramePr>
+            <a:graphic xmlns:a="http://schemas.openxmlformats.org/drawingml/2006/main">
+              <a:graphicData uri="http://schemas.openxmlformats.org/drawingml/2006/picture">
+                <pic:pic xmlns:pic="http://schemas.openxmlformats.org/drawingml/2006/picture">
+                  <pic:nvPicPr>
+                    <pic:cNvPr id="265999276" name=""/>
+                    <pic:cNvPicPr/>
+                  </pic:nvPicPr>
+                  <pic:blipFill>
+                    <a:blip r:embed="rId9"/>
+                    <a:stretch>
+                      <a:fillRect/>
+                    </a:stretch>
+                  </pic:blipFill>
+                  <pic:spPr>
+                    <a:xfrm>
+                      <a:off x="0" y="0"/>
+                      <a:ext cx="6645910" cy="3515360"/>
+                    </a:xfrm>
+                    <a:prstGeom prst="rect">
+                      <a:avLst/>
+                    </a:prstGeom>
+                  </pic:spPr>
+                </pic:pic>
+              </a:graphicData>
+            </a:graphic>
+          </wp:inline>
+        </w:drawing>
+      </w:r>
+    </w:p>
+    <w:p>
+      <w:r>
+        <w:drawing>
+          <wp:inline distT="0" distB="0" distL="0" distR="0" wp14:anchorId="6738C8DA" wp14:editId="07590313">
+            <wp:extent cx="6645910" cy="3518535"/>
+            <wp:effectExtent l="0" t="0" r="0" b="0"/>
+            <wp:docPr id="1044724116" name="Picture 1"/>
+            <wp:cNvGraphicFramePr>
+              <a:graphicFrameLocks xmlns:a="http://schemas.openxmlformats.org/drawingml/2006/main" noChangeAspect="1"/>
+            </wp:cNvGraphicFramePr>
+            <a:graphic xmlns:a="http://schemas.openxmlformats.org/drawingml/2006/main">
+              <a:graphicData uri="http://schemas.openxmlformats.org/drawingml/2006/picture">
+                <pic:pic xmlns:pic="http://schemas.openxmlformats.org/drawingml/2006/picture">
+                  <pic:nvPicPr>
+                    <pic:cNvPr id="1044724116" name=""/>
+                    <pic:cNvPicPr/>
+                  </pic:nvPicPr>
+                  <pic:blipFill>
+                    <a:blip r:embed="rId10"/>
+                    <a:stretch>
+                      <a:fillRect/>
+                    </a:stretch>
+                  </pic:blipFill>
+                  <pic:spPr>
+                    <a:xfrm>
+                      <a:off x="0" y="0"/>
+                      <a:ext cx="6645910" cy="3518535"/>
+                    </a:xfrm>
+                    <a:prstGeom prst="rect">
+                      <a:avLst/>
+                    </a:prstGeom>
+                  </pic:spPr>
+                </pic:pic>
+              </a:graphicData>
+            </a:graphic>
+          </wp:inline>
+        </w:drawing>
+      </w:r>
+    </w:p>
+    <w:p>
+      <w:pPr>
+        <w:rPr>
+          <w:sz w:val="28"/>
+          <w:szCs w:val="28"/>
+        </w:rPr>
+      </w:pPr>
+      <w:r>
+        <w:rPr>
+          <w:sz w:val="28"/>
+          <w:szCs w:val="28"/>
+        </w:rPr>
+        <w:t>Home page dashboard after login.</w:t>
+      </w:r>
+    </w:p>
+    <w:p>
+      <w:r>
+        <w:lastRenderedPageBreak/>
+        <w:drawing>
+          <wp:inline distT="0" distB="0" distL="0" distR="0" wp14:anchorId="3FA4B08C" wp14:editId="49F565D5">
+            <wp:extent cx="6645910" cy="3342005"/>
+            <wp:effectExtent l="0" t="0" r="0" b="0"/>
+            <wp:docPr id="1665633257" name="Picture 1"/>
+            <wp:cNvGraphicFramePr>
+              <a:graphicFrameLocks xmlns:a="http://schemas.openxmlformats.org/drawingml/2006/main" noChangeAspect="1"/>
+            </wp:cNvGraphicFramePr>
+            <a:graphic xmlns:a="http://schemas.openxmlformats.org/drawingml/2006/main">
+              <a:graphicData uri="http://schemas.openxmlformats.org/drawingml/2006/picture">
+                <pic:pic xmlns:pic="http://schemas.openxmlformats.org/drawingml/2006/picture">
+                  <pic:nvPicPr>
+                    <pic:cNvPr id="1665633257" name=""/>
+                    <pic:cNvPicPr/>
+                  </pic:nvPicPr>
+                  <pic:blipFill>
+                    <a:blip r:embed="rId11"/>
+                    <a:stretch>
+                      <a:fillRect/>
+                    </a:stretch>
+                  </pic:blipFill>
+                  <pic:spPr>
+                    <a:xfrm>
+                      <a:off x="0" y="0"/>
+                      <a:ext cx="6645910" cy="3342005"/>
+                    </a:xfrm>
+                    <a:prstGeom prst="rect">
+                      <a:avLst/>
+                    </a:prstGeom>
+                  </pic:spPr>
+                </pic:pic>
+              </a:graphicData>
+            </a:graphic>
+          </wp:inline>
+        </w:drawing>
+      </w:r>
+    </w:p>
+    <w:p>
+      <w:pPr>
+        <w:rPr>
+          <w:sz w:val="28"/>
+          <w:szCs w:val="28"/>
+        </w:rPr>
+      </w:pPr>
+      <w:r>
+        <w:rPr>
+          <w:sz w:val="28"/>
+          <w:szCs w:val="28"/>
+        </w:rPr>
+        <w:t>Add goal</w:t>
+      </w:r>
+    </w:p>
+    <w:p>
+      <w:r>
+        <w:drawing>
+          <wp:inline distT="0" distB="0" distL="0" distR="0" wp14:anchorId="0514E6FF" wp14:editId="7E142DFE">
+            <wp:extent cx="6645910" cy="3508375"/>
+            <wp:effectExtent l="0" t="0" r="0" b="0"/>
+            <wp:docPr id="1196372349" name="Picture 1"/>
+            <wp:cNvGraphicFramePr>
+              <a:graphicFrameLocks xmlns:a="http://schemas.openxmlformats.org/drawingml/2006/main" noChangeAspect="1"/>
+            </wp:cNvGraphicFramePr>
+            <a:graphic xmlns:a="http://schemas.openxmlformats.org/drawingml/2006/main">
+              <a:graphicData uri="http://schemas.openxmlformats.org/drawingml/2006/picture">
+                <pic:pic xmlns:pic="http://schemas.openxmlformats.org/drawingml/2006/picture">
+                  <pic:nvPicPr>
+                    <pic:cNvPr id="1196372349" name=""/>
+                    <pic:cNvPicPr/>
+                  </pic:nvPicPr>
+                  <pic:blipFill>
+                    <a:blip r:embed="rId12"/>
+                    <a:stretch>
+                      <a:fillRect/>
+                    </a:stretch>
+                  </pic:blipFill>
+                  <pic:spPr>
+                    <a:xfrm>
+                      <a:off x="0" y="0"/>
+                      <a:ext cx="6645910" cy="3508375"/>
+                    </a:xfrm>
+                    <a:prstGeom prst="rect">
+                      <a:avLst/>
+                    </a:prstGeom>
+                  </pic:spPr>
+                </pic:pic>
+              </a:graphicData>
+            </a:graphic>
+          </wp:inline>
+        </w:drawing>
+      </w:r>
+    </w:p>
+    <w:p/>
+    <w:p/>
+    <w:p/>
+    <w:p/>
+    <w:p/>
+    <w:p/>
+    <w:p/>
+    <w:p/>
+    <w:p>
+      <w:pPr>
+        <w:rPr>
+          <w:sz w:val="28"/>
+          <w:szCs w:val="28"/>
+        </w:rPr>
+      </w:pPr>
+      <w:r>
+        <w:rPr>
+          <w:sz w:val="28"/>
+          <w:szCs w:val="28"/>
+        </w:rPr>
+        <w:lastRenderedPageBreak/>
+        <w:t>After goal logged, it will redirect to dashboard.</w:t>
+      </w:r>
+    </w:p>
+    <w:p>
+      <w:r>
+        <w:drawing>
+          <wp:inline distT="0" distB="0" distL="0" distR="0" wp14:anchorId="61E730A1" wp14:editId="0819A76B">
+            <wp:extent cx="6645910" cy="3538220"/>
+            <wp:effectExtent l="0" t="0" r="0" b="0"/>
+            <wp:docPr id="2064792895" name="Picture 1"/>
+            <wp:cNvGraphicFramePr>
+              <a:graphicFrameLocks xmlns:a="http://schemas.openxmlformats.org/drawingml/2006/main" noChangeAspect="1"/>
+            </wp:cNvGraphicFramePr>
+            <a:graphic xmlns:a="http://schemas.openxmlformats.org/drawingml/2006/main">
+              <a:graphicData uri="http://schemas.openxmlformats.org/drawingml/2006/picture">
+                <pic:pic xmlns:pic="http://schemas.openxmlformats.org/drawingml/2006/picture">
+                  <pic:nvPicPr>
+                    <pic:cNvPr id="2064792895" name=""/>
+                    <pic:cNvPicPr/>
+                  </pic:nvPicPr>
+                  <pic:blipFill>
+                    <a:blip r:embed="rId13"/>
+                    <a:stretch>
+                      <a:fillRect/>
+                    </a:stretch>
+                  </pic:blipFill>
+                  <pic:spPr>
+                    <a:xfrm>
+                      <a:off x="0" y="0"/>
+                      <a:ext cx="6645910" cy="3538220"/>
+                    </a:xfrm>
+                    <a:prstGeom prst="rect">
+                      <a:avLst/>
+                    </a:prstGeom>
+                  </pic:spPr>
+                </pic:pic>
+              </a:graphicData>
+            </a:graphic>
+          </wp:inline>
+        </w:drawing>
+      </w:r>
+    </w:p>
+    <w:p>
+      <w:pPr>
+        <w:rPr>
+          <w:sz w:val="28"/>
+          <w:szCs w:val="28"/>
+        </w:rPr>
+      </w:pPr>
+      <w:r>
+        <w:rPr>
+          <w:sz w:val="28"/>
+          <w:szCs w:val="28"/>
+        </w:rPr>
+        <w:t>Nutrition page</w:t>
+      </w:r>
+    </w:p>
+    <w:p>
+      <w:r>
+        <w:drawing>
+          <wp:inline distT="0" distB="0" distL="0" distR="0" wp14:anchorId="522A171C" wp14:editId="0B444BF5">
+            <wp:extent cx="6645910" cy="3534410"/>
+            <wp:effectExtent l="0" t="0" r="0" b="0"/>
+            <wp:docPr id="1148007373" name="Picture 1"/>
+            <wp:cNvGraphicFramePr>
+              <a:graphicFrameLocks xmlns:a="http://schemas.openxmlformats.org/drawingml/2006/main" noChangeAspect="1"/>
+            </wp:cNvGraphicFramePr>
+            <a:graphic xmlns:a="http://schemas.openxmlformats.org/drawingml/2006/main">
+              <a:graphicData uri="http://schemas.openxmlformats.org/drawingml/2006/picture">
+                <pic:pic xmlns:pic="http://schemas.openxmlformats.org/drawingml/2006/picture">
+                  <pic:nvPicPr>
+                    <pic:cNvPr id="1148007373" name=""/>
+                    <pic:cNvPicPr/>
+                  </pic:nvPicPr>
+                  <pic:blipFill>
+                    <a:blip r:embed="rId14"/>
+                    <a:stretch>
+                      <a:fillRect/>
+                    </a:stretch>
+                  </pic:blipFill>
+                  <pic:spPr>
+                    <a:xfrm>
+                      <a:off x="0" y="0"/>
+                      <a:ext cx="6645910" cy="3534410"/>
+                    </a:xfrm>
+                    <a:prstGeom prst="rect">
+                      <a:avLst/>
+                    </a:prstGeom>
+                  </pic:spPr>
+                </pic:pic>
+              </a:graphicData>
+            </a:graphic>
+          </wp:inline>
+        </w:drawing>
+      </w:r>
+    </w:p>
+    <w:p>
+      <w:pPr>
+        <w:rPr>
+          <w:sz w:val="28"/>
+          <w:szCs w:val="28"/>
+        </w:rPr>
+      </w:pPr>
+      <w:r>
+        <w:rPr>
+          <w:sz w:val="28"/>
+          <w:szCs w:val="28"/>
+        </w:rPr>
+        <w:t>Add Nutrition</w:t>
+      </w:r>
+    </w:p>
+    <w:p>
+      <w:r>
+        <w:lastRenderedPageBreak/>
+        <w:drawing>
+          <wp:inline distT="0" distB="0" distL="0" distR="0" wp14:anchorId="0502694E" wp14:editId="5FEC2ED4">
+            <wp:extent cx="6645910" cy="3504565"/>
+            <wp:effectExtent l="0" t="0" r="0" b="0"/>
+            <wp:docPr id="1762206846" name="Picture 1"/>
+            <wp:cNvGraphicFramePr>
+              <a:graphicFrameLocks xmlns:a="http://schemas.openxmlformats.org/drawingml/2006/main" noChangeAspect="1"/>
+            </wp:cNvGraphicFramePr>
+            <a:graphic xmlns:a="http://schemas.openxmlformats.org/drawingml/2006/main">
+              <a:graphicData uri="http://schemas.openxmlformats.org/drawingml/2006/picture">
+                <pic:pic xmlns:pic="http://schemas.openxmlformats.org/drawingml/2006/picture">
+                  <pic:nvPicPr>
+                    <pic:cNvPr id="1762206846" name=""/>
+                    <pic:cNvPicPr/>
+                  </pic:nvPicPr>
+                  <pic:blipFill>
+                    <a:blip r:embed="rId15"/>
+                    <a:stretch>
+                      <a:fillRect/>
+                    </a:stretch>
+                  </pic:blipFill>
+                  <pic:spPr>
+                    <a:xfrm>
+                      <a:off x="0" y="0"/>
+                      <a:ext cx="6645910" cy="3504565"/>
+                    </a:xfrm>
+                    <a:prstGeom prst="rect">
+                      <a:avLst/>
+                    </a:prstGeom>
+                  </pic:spPr>
+                </pic:pic>
+              </a:graphicData>
+            </a:graphic>
+          </wp:inline>
+        </w:drawing>
+      </w:r>
+      <w:r>
+        <w:br/>
+      </w:r>
+      <w:r>
+        <w:rPr>
+          <w:sz w:val="28"/>
+          <w:szCs w:val="28"/>
+        </w:rPr>
+        <w:t>After food logged, it will redirect to Nutrition page.</w:t>
+      </w:r>
+    </w:p>
+    <w:p>
+      <w:r>
+        <w:drawing>
+          <wp:inline distT="0" distB="0" distL="0" distR="0" wp14:anchorId="23F0C393" wp14:editId="38563237">
+            <wp:extent cx="6645910" cy="3532505"/>
+            <wp:effectExtent l="0" t="0" r="0" b="0"/>
+            <wp:docPr id="1734312913" name="Picture 1"/>
+            <wp:cNvGraphicFramePr>
+              <a:graphicFrameLocks xmlns:a="http://schemas.openxmlformats.org/drawingml/2006/main" noChangeAspect="1"/>
+            </wp:cNvGraphicFramePr>
+            <a:graphic xmlns:a="http://schemas.openxmlformats.org/drawingml/2006/main">
+              <a:graphicData uri="http://schemas.openxmlformats.org/drawingml/2006/picture">
+                <pic:pic xmlns:pic="http://schemas.openxmlformats.org/drawingml/2006/picture">
+                  <pic:nvPicPr>
+                    <pic:cNvPr id="1734312913" name=""/>
+                    <pic:cNvPicPr/>
+                  </pic:nvPicPr>
+                  <pic:blipFill>
+                    <a:blip r:embed="rId16"/>
+                    <a:stretch>
+                      <a:fillRect/>
+                    </a:stretch>
+                  </pic:blipFill>
+                  <pic:spPr>
+                    <a:xfrm>
+                      <a:off x="0" y="0"/>
+                      <a:ext cx="6645910" cy="3532505"/>
+                    </a:xfrm>
+                    <a:prstGeom prst="rect">
+                      <a:avLst/>
+                    </a:prstGeom>
+                  </pic:spPr>
+                </pic:pic>
+              </a:graphicData>
+            </a:graphic>
+          </wp:inline>
+        </w:drawing>
+      </w:r>
+      <w:r>
+        <w:br/>
+      </w:r>
+      <w:r>
+        <w:rPr>
+          <w:sz w:val="28"/>
+          <w:szCs w:val="28"/>
+        </w:rPr>
+        <w:t>Exercise page.</w:t>
+      </w:r>
+    </w:p>
+    <w:p>
+      <w:r>
+        <w:lastRenderedPageBreak/>
+        <w:drawing>
+          <wp:inline distT="0" distB="0" distL="0" distR="0" wp14:anchorId="40FE435B" wp14:editId="62FAFAB8">
+            <wp:extent cx="6645910" cy="3511550"/>
+            <wp:effectExtent l="0" t="0" r="0" b="0"/>
+            <wp:docPr id="1757381628" name="Picture 1"/>
+            <wp:cNvGraphicFramePr>
+              <a:graphicFrameLocks xmlns:a="http://schemas.openxmlformats.org/drawingml/2006/main" noChangeAspect="1"/>
+            </wp:cNvGraphicFramePr>
+            <a:graphic xmlns:a="http://schemas.openxmlformats.org/drawingml/2006/main">
+              <a:graphicData uri="http://schemas.openxmlformats.org/drawingml/2006/picture">
+                <pic:pic xmlns:pic="http://schemas.openxmlformats.org/drawingml/2006/picture">
+                  <pic:nvPicPr>
+                    <pic:cNvPr id="1757381628" name=""/>
+                    <pic:cNvPicPr/>
+                  </pic:nvPicPr>
+                  <pic:blipFill>
+                    <a:blip r:embed="rId17"/>
+                    <a:stretch>
+                      <a:fillRect/>
+                    </a:stretch>
+                  </pic:blipFill>
+                  <pic:spPr>
+                    <a:xfrm>
+                      <a:off x="0" y="0"/>
+                      <a:ext cx="6645910" cy="3511550"/>
+                    </a:xfrm>
+                    <a:prstGeom prst="rect">
+                      <a:avLst/>
+                    </a:prstGeom>
+                  </pic:spPr>
+                </pic:pic>
+              </a:graphicData>
+            </a:graphic>
+          </wp:inline>
+        </w:drawing>
+      </w:r>
+    </w:p>
+    <w:p>
+      <w:pPr>
+        <w:rPr>
+          <w:sz w:val="28"/>
+          <w:szCs w:val="28"/>
+        </w:rPr>
+      </w:pPr>
+      <w:r>
+        <w:rPr>
+          <w:sz w:val="28"/>
+          <w:szCs w:val="28"/>
+        </w:rPr>
+        <w:t>By clicking add button it will redirect to add exercise page</w:t>
+      </w:r>
+    </w:p>
+    <w:p>
+      <w:r>
+        <w:drawing>
+          <wp:inline distT="0" distB="0" distL="0" distR="0" wp14:anchorId="2D30A904" wp14:editId="55C6A47C">
+            <wp:extent cx="6645910" cy="3515360"/>
+            <wp:effectExtent l="0" t="0" r="0" b="0"/>
+            <wp:docPr id="230010294" name="Picture 1"/>
+            <wp:cNvGraphicFramePr>
+              <a:graphicFrameLocks xmlns:a="http://schemas.openxmlformats.org/drawingml/2006/main" noChangeAspect="1"/>
+            </wp:cNvGraphicFramePr>
+            <a:graphic xmlns:a="http://schemas.openxmlformats.org/drawingml/2006/main">
+              <a:graphicData uri="http://schemas.openxmlformats.org/drawingml/2006/picture">
+                <pic:pic xmlns:pic="http://schemas.openxmlformats.org/drawingml/2006/picture">
+                  <pic:nvPicPr>
+                    <pic:cNvPr id="230010294" name=""/>
+                    <pic:cNvPicPr/>
+                  </pic:nvPicPr>
+                  <pic:blipFill>
+                    <a:blip r:embed="rId18"/>
+                    <a:stretch>
+                      <a:fillRect/>
+                    </a:stretch>
+                  </pic:blipFill>
+                  <pic:spPr>
+                    <a:xfrm>
+                      <a:off x="0" y="0"/>
+                      <a:ext cx="6645910" cy="3515360"/>
+                    </a:xfrm>
+                    <a:prstGeom prst="rect">
+                      <a:avLst/>
+                    </a:prstGeom>
+                  </pic:spPr>
+                </pic:pic>
+              </a:graphicData>
+            </a:graphic>
+          </wp:inline>
+        </w:drawing>
+      </w:r>
+    </w:p>
+    <w:p>
+      <w:pPr>
+        <w:rPr>
+          <w:sz w:val="28"/>
+          <w:szCs w:val="28"/>
+        </w:rPr>
+      </w:pPr>
+      <w:r>
+        <w:rPr>
+          <w:sz w:val="28"/>
+          <w:szCs w:val="28"/>
+        </w:rPr>
+        <w:t>After logged, it will redirect to exercise page.</w:t>
+      </w:r>
+    </w:p>
+    <w:p>
+      <w:r>
+        <w:lastRenderedPageBreak/>
+        <w:drawing>
+          <wp:inline distT="0" distB="0" distL="0" distR="0" wp14:anchorId="3ADF6525" wp14:editId="6C8AE212">
+            <wp:extent cx="6645910" cy="3515360"/>
+            <wp:effectExtent l="0" t="0" r="0" b="0"/>
+            <wp:docPr id="2111023906" name="Picture 1"/>
+            <wp:cNvGraphicFramePr>
+              <a:graphicFrameLocks xmlns:a="http://schemas.openxmlformats.org/drawingml/2006/main" noChangeAspect="1"/>
+            </wp:cNvGraphicFramePr>
+            <a:graphic xmlns:a="http://schemas.openxmlformats.org/drawingml/2006/main">
+              <a:graphicData uri="http://schemas.openxmlformats.org/drawingml/2006/picture">
+                <pic:pic xmlns:pic="http://schemas.openxmlformats.org/drawingml/2006/picture">
+                  <pic:nvPicPr>
+                    <pic:cNvPr id="2111023906" name=""/>
+                    <pic:cNvPicPr/>
+                  </pic:nvPicPr>
+                  <pic:blipFill>
+                    <a:blip r:embed="rId19"/>
+                    <a:stretch>
+                      <a:fillRect/>
+                    </a:stretch>
+                  </pic:blipFill>
+                  <pic:spPr>
+                    <a:xfrm>
+                      <a:off x="0" y="0"/>
+                      <a:ext cx="6645910" cy="3515360"/>
+                    </a:xfrm>
+                    <a:prstGeom prst="rect">
+                      <a:avLst/>
+                    </a:prstGeom>
+                  </pic:spPr>
+                </pic:pic>
+              </a:graphicData>
+            </a:graphic>
+          </wp:inline>
+        </w:drawing>
+      </w:r>
+    </w:p>
+    <w:p>
+      <w:pPr>
+        <w:rPr>
+          <w:sz w:val="28"/>
+          <w:szCs w:val="28"/>
+        </w:rPr>
+      </w:pPr>
+      <w:r>
+        <w:rPr>
+          <w:sz w:val="28"/>
+          <w:szCs w:val="28"/>
+        </w:rPr>
+        <w:t>Goal Management</w:t>
+      </w:r>
+    </w:p>
+    <w:p>
+      <w:r>
+        <w:drawing>
+          <wp:inline distT="0" distB="0" distL="0" distR="0" wp14:anchorId="1D7A8F13" wp14:editId="2DFD2DB6">
+            <wp:extent cx="6645910" cy="3522345"/>
+            <wp:effectExtent l="0" t="0" r="0" b="0"/>
+            <wp:docPr id="1284283591" name="Picture 1"/>
+            <wp:cNvGraphicFramePr>
+              <a:graphicFrameLocks xmlns:a="http://schemas.openxmlformats.org/drawingml/2006/main" noChangeAspect="1"/>
+            </wp:cNvGraphicFramePr>
+            <a:graphic xmlns:a="http://schemas.openxmlformats.org/drawingml/2006/main">
+              <a:graphicData uri="http://schemas.openxmlformats.org/drawingml/2006/picture">
+                <pic:pic xmlns:pic="http://schemas.openxmlformats.org/drawingml/2006/picture">
+                  <pic:nvPicPr>
+                    <pic:cNvPr id="1284283591" name=""/>
+                    <pic:cNvPicPr/>
+                  </pic:nvPicPr>
+                  <pic:blipFill>
+                    <a:blip r:embed="rId20"/>
+                    <a:stretch>
+                      <a:fillRect/>
+                    </a:stretch>
+                  </pic:blipFill>
+                  <pic:spPr>
+                    <a:xfrm>
+                      <a:off x="0" y="0"/>
+                      <a:ext cx="6645910" cy="3522345"/>
+                    </a:xfrm>
+                    <a:prstGeom prst="rect">
+                      <a:avLst/>
+                    </a:prstGeom>
+                  </pic:spPr>
+                </pic:pic>
+              </a:graphicData>
+            </a:graphic>
+          </wp:inline>
+        </w:drawing>
+      </w:r>
+      <w:r>
+        <w:br/>
+      </w:r>
+      <w:r>
+        <w:rPr>
+          <w:sz w:val="28"/>
+          <w:szCs w:val="28"/>
+        </w:rPr>
+        <w:t>Can update the progress here and delete goals if not need</w:t>
+      </w:r>
+    </w:p>
+    <w:p>
+      <w:r>
+        <w:lastRenderedPageBreak/>
+        <w:drawing>
+          <wp:inline distT="0" distB="0" distL="0" distR="0" wp14:anchorId="7A37E008" wp14:editId="4AC8D8F0">
+            <wp:extent cx="6645910" cy="3522345"/>
+            <wp:effectExtent l="0" t="0" r="0" b="0"/>
+            <wp:docPr id="466280041" name="Picture 1"/>
+            <wp:cNvGraphicFramePr>
+              <a:graphicFrameLocks xmlns:a="http://schemas.openxmlformats.org/drawingml/2006/main" noChangeAspect="1"/>
+            </wp:cNvGraphicFramePr>
+            <a:graphic xmlns:a="http://schemas.openxmlformats.org/drawingml/2006/main">
+              <a:graphicData uri="http://schemas.openxmlformats.org/drawingml/2006/picture">
+                <pic:pic xmlns:pic="http://schemas.openxmlformats.org/drawingml/2006/picture">
+                  <pic:nvPicPr>
+                    <pic:cNvPr id="466280041" name=""/>
+                    <pic:cNvPicPr/>
+                  </pic:nvPicPr>
+                  <pic:blipFill>
+                    <a:blip r:embed="rId21"/>
+                    <a:stretch>
+                      <a:fillRect/>
+                    </a:stretch>
+                  </pic:blipFill>
+                  <pic:spPr>
+                    <a:xfrm>
+                      <a:off x="0" y="0"/>
+                      <a:ext cx="6645910" cy="3522345"/>
+                    </a:xfrm>
+                    <a:prstGeom prst="rect">
+                      <a:avLst/>
+                    </a:prstGeom>
+                  </pic:spPr>
+                </pic:pic>
+              </a:graphicData>
+            </a:graphic>
+          </wp:inline>
+        </w:drawing>
+      </w:r>
+    </w:p>
+    <w:p>
+      <w:r>
+        <w:drawing>
+          <wp:inline distT="0" distB="0" distL="0" distR="0" wp14:anchorId="6BF16043" wp14:editId="462B4359">
+            <wp:extent cx="6645910" cy="3525520"/>
+            <wp:effectExtent l="0" t="0" r="0" b="0"/>
+            <wp:docPr id="1270166126" name="Picture 1"/>
+            <wp:cNvGraphicFramePr>
+              <a:graphicFrameLocks xmlns:a="http://schemas.openxmlformats.org/drawingml/2006/main" noChangeAspect="1"/>
+            </wp:cNvGraphicFramePr>
+            <a:graphic xmlns:a="http://schemas.openxmlformats.org/drawingml/2006/main">
+              <a:graphicData uri="http://schemas.openxmlformats.org/drawingml/2006/picture">
+                <pic:pic xmlns:pic="http://schemas.openxmlformats.org/drawingml/2006/picture">
+                  <pic:nvPicPr>
+                    <pic:cNvPr id="1270166126" name=""/>
+                    <pic:cNvPicPr/>
+                  </pic:nvPicPr>
+                  <pic:blipFill>
+                    <a:blip r:embed="rId22"/>
+                    <a:stretch>
+                      <a:fillRect/>
+                    </a:stretch>
+                  </pic:blipFill>
+                  <pic:spPr>
+                    <a:xfrm>
+                      <a:off x="0" y="0"/>
+                      <a:ext cx="6645910" cy="3525520"/>
+                    </a:xfrm>
+                    <a:prstGeom prst="rect">
+                      <a:avLst/>
+                    </a:prstGeom>
+                  </pic:spPr>
+                </pic:pic>
+              </a:graphicData>
+            </a:graphic>
+          </wp:inline>
+        </w:drawing>
+      </w:r>
+    </w:p>
+    <w:p>
+      <w:pPr>
+        <w:rPr>
+          <w:sz w:val="28"/>
+          <w:szCs w:val="28"/>
+        </w:rPr>
+      </w:pPr>
+      <w:r>
+        <w:rPr>
+          <w:sz w:val="28"/>
+          <w:szCs w:val="28"/>
+        </w:rPr>
+        <w:t>Once update application will redirect to dashboard.</w:t>
+      </w:r>
+    </w:p>
+    <w:p>
+      <w:r>
+        <w:lastRenderedPageBreak/>
+        <w:drawing>
+          <wp:inline distT="0" distB="0" distL="0" distR="0" wp14:anchorId="7AF10696" wp14:editId="4A07DD3A">
+            <wp:extent cx="6645910" cy="3508375"/>
+            <wp:effectExtent l="0" t="0" r="0" b="0"/>
+            <wp:docPr id="2094988535" name="Picture 1"/>
+            <wp:cNvGraphicFramePr>
+              <a:graphicFrameLocks xmlns:a="http://schemas.openxmlformats.org/drawingml/2006/main" noChangeAspect="1"/>
+            </wp:cNvGraphicFramePr>
+            <a:graphic xmlns:a="http://schemas.openxmlformats.org/drawingml/2006/main">
+              <a:graphicData uri="http://schemas.openxmlformats.org/drawingml/2006/picture">
+                <pic:pic xmlns:pic="http://schemas.openxmlformats.org/drawingml/2006/picture">
+                  <pic:nvPicPr>
+                    <pic:cNvPr id="2094988535" name=""/>
+                    <pic:cNvPicPr/>
+                  </pic:nvPicPr>
+                  <pic:blipFill>
+                    <a:blip r:embed="rId23"/>
+                    <a:stretch>
+                      <a:fillRect/>
+                    </a:stretch>
+                  </pic:blipFill>
+                  <pic:spPr>
+                    <a:xfrm>
+                      <a:off x="0" y="0"/>
+                      <a:ext cx="6645910" cy="3508375"/>
+                    </a:xfrm>
+                    <a:prstGeom prst="rect">
+                      <a:avLst/>
+                    </a:prstGeom>
+                  </pic:spPr>
+                </pic:pic>
+              </a:graphicData>
+            </a:graphic>
+          </wp:inline>
+        </w:drawing>
+      </w:r>
+    </w:p>
+    <w:p>
+      <w:pPr>
+        <w:rPr>
+          <w:sz w:val="28"/>
+          <w:szCs w:val="28"/>
+        </w:rPr>
+      </w:pPr>
+      <w:r>
+        <w:rPr>
+          <w:sz w:val="28"/>
+          <w:szCs w:val="28"/>
+        </w:rPr>
+        <w:t>Update user profile.</w:t>
+      </w:r>
+    </w:p>
+    <w:p>
+      <w:r>
+        <w:drawing>
+          <wp:inline distT="0" distB="0" distL="0" distR="0" wp14:anchorId="5F58AABE" wp14:editId="72BA2B1E">
+            <wp:extent cx="6645910" cy="3515360"/>
+            <wp:effectExtent l="0" t="0" r="0" b="0"/>
+            <wp:docPr id="1604458956" name="Picture 1"/>
+            <wp:cNvGraphicFramePr>
+              <a:graphicFrameLocks xmlns:a="http://schemas.openxmlformats.org/drawingml/2006/main" noChangeAspect="1"/>
+            </wp:cNvGraphicFramePr>
+            <a:graphic xmlns:a="http://schemas.openxmlformats.org/drawingml/2006/main">
+              <a:graphicData uri="http://schemas.openxmlformats.org/drawingml/2006/picture">
+                <pic:pic xmlns:pic="http://schemas.openxmlformats.org/drawingml/2006/picture">
+                  <pic:nvPicPr>
+                    <pic:cNvPr id="1604458956" name=""/>
+                    <pic:cNvPicPr/>
+                  </pic:nvPicPr>
+                  <pic:blipFill>
+                    <a:blip r:embed="rId24"/>
+                    <a:stretch>
+                      <a:fillRect/>
+                    </a:stretch>
+                  </pic:blipFill>
+                  <pic:spPr>
+                    <a:xfrm>
+                      <a:off x="0" y="0"/>
+                      <a:ext cx="6645910" cy="3515360"/>
+                    </a:xfrm>
+                    <a:prstGeom prst="rect">
+                      <a:avLst/>
+                    </a:prstGeom>
+                  </pic:spPr>
+                </pic:pic>
+              </a:graphicData>
+            </a:graphic>
+          </wp:inline>
+        </w:drawing>
+      </w:r>
+    </w:p>
+    <w:p>
+      <w:r>
+        <w:lastRenderedPageBreak/>
+        <w:drawing>
+          <wp:inline distT="0" distB="0" distL="0" distR="0" wp14:anchorId="78B2C76A" wp14:editId="60033CB8">
+            <wp:extent cx="6645910" cy="3528695"/>
+            <wp:effectExtent l="0" t="0" r="0" b="0"/>
+            <wp:docPr id="2040405692" name="Picture 1"/>
+            <wp:cNvGraphicFramePr>
+              <a:graphicFrameLocks xmlns:a="http://schemas.openxmlformats.org/drawingml/2006/main" noChangeAspect="1"/>
+            </wp:cNvGraphicFramePr>
+            <a:graphic xmlns:a="http://schemas.openxmlformats.org/drawingml/2006/main">
+              <a:graphicData uri="http://schemas.openxmlformats.org/drawingml/2006/picture">
+                <pic:pic xmlns:pic="http://schemas.openxmlformats.org/drawingml/2006/picture">
+                  <pic:nvPicPr>
+                    <pic:cNvPr id="2040405692" name=""/>
+                    <pic:cNvPicPr/>
+                  </pic:nvPicPr>
+                  <pic:blipFill>
+                    <a:blip r:embed="rId25"/>
+                    <a:stretch>
+                      <a:fillRect/>
+                    </a:stretch>
+                  </pic:blipFill>
+                  <pic:spPr>
+                    <a:xfrm>
+                      <a:off x="0" y="0"/>
+                      <a:ext cx="6645910" cy="3528695"/>
+                    </a:xfrm>
+                    <a:prstGeom prst="rect">
+                      <a:avLst/>
+                    </a:prstGeom>
+                  </pic:spPr>
+                </pic:pic>
+              </a:graphicData>
+            </a:graphic>
+          </wp:inline>
+        </w:drawing>
+      </w:r>
+    </w:p>
+    <w:p>
+      <w:pPr>
+        <w:rPr>
+          <w:sz w:val="28"/>
+          <w:szCs w:val="28"/>
+        </w:rPr>
+      </w:pPr>
+      <w:r>
+        <w:rPr>
+          <w:sz w:val="28"/>
+          <w:szCs w:val="28"/>
+        </w:rPr>
+        <w:t>After changes saved.</w:t>
+      </w:r>
+    </w:p>
+    <w:p>
+      <w:r>
+        <w:drawing>
+          <wp:inline distT="0" distB="0" distL="0" distR="0" wp14:anchorId="73B0F4BD" wp14:editId="0CA1C5DA">
+            <wp:extent cx="6645910" cy="3518535"/>
+            <wp:effectExtent l="0" t="0" r="0" b="0"/>
+            <wp:docPr id="19679964" name="Picture 1"/>
+            <wp:cNvGraphicFramePr>
+              <a:graphicFrameLocks xmlns:a="http://schemas.openxmlformats.org/drawingml/2006/main" noChangeAspect="1"/>
+            </wp:cNvGraphicFramePr>
+            <a:graphic xmlns:a="http://schemas.openxmlformats.org/drawingml/2006/main">
+              <a:graphicData uri="http://schemas.openxmlformats.org/drawingml/2006/picture">
+                <pic:pic xmlns:pic="http://schemas.openxmlformats.org/drawingml/2006/picture">
+                  <pic:nvPicPr>
+                    <pic:cNvPr id="19679964" name=""/>
+                    <pic:cNvPicPr/>
+                  </pic:nvPicPr>
+                  <pic:blipFill>
+                    <a:blip r:embed="rId26"/>
+                    <a:stretch>
+                      <a:fillRect/>
+                    </a:stretch>
+                  </pic:blipFill>
+                  <pic:spPr>
+                    <a:xfrm>
+                      <a:off x="0" y="0"/>
+                      <a:ext cx="6645910" cy="3518535"/>
+                    </a:xfrm>
+                    <a:prstGeom prst="rect">
+                      <a:avLst/>
+                    </a:prstGeom>
+                  </pic:spPr>
+                </pic:pic>
+              </a:graphicData>
+            </a:graphic>
+          </wp:inline>
+        </w:drawing>
+      </w:r>
+    </w:p>
+    <w:p>
+      <w:pPr>
+        <w:rPr>
+          <w:sz w:val="28"/>
+          <w:szCs w:val="28"/>
+        </w:rPr>
+      </w:pPr>
+      <w:r>
+        <w:rPr>
+          <w:sz w:val="28"/>
+          <w:szCs w:val="28"/>
+        </w:rPr>
+        <w:t>Delete nutrition.</w:t>
+      </w:r>
+    </w:p>
+    <w:p>
+      <w:pPr>
+        <w:rPr>
+          <w:sz w:val="28"/>
+          <w:szCs w:val="28"/>
+        </w:rPr>
+      </w:pPr>
+      <w:r>
+        <w:rPr>
+          <w:sz w:val="28"/>
+          <w:szCs w:val="28"/>
+        </w:rPr>
+        <w:lastRenderedPageBreak/>
+        <w:drawing>
+          <wp:inline distT="0" distB="0" distL="0" distR="0" wp14:anchorId="366FCBB5" wp14:editId="1714031D">
+            <wp:extent cx="6645910" cy="3525520"/>
+            <wp:effectExtent l="0" t="0" r="0" b="0"/>
+            <wp:docPr id="2101116760" name="Picture 1"/>
+            <wp:cNvGraphicFramePr>
+              <a:graphicFrameLocks xmlns:a="http://schemas.openxmlformats.org/drawingml/2006/main" noChangeAspect="1"/>
+            </wp:cNvGraphicFramePr>
+            <a:graphic xmlns:a="http://schemas.openxmlformats.org/drawingml/2006/main">
+              <a:graphicData uri="http://schemas.openxmlformats.org/drawingml/2006/picture">
+                <pic:pic xmlns:pic="http://schemas.openxmlformats.org/drawingml/2006/picture">
+                  <pic:nvPicPr>
+                    <pic:cNvPr id="2101116760" name=""/>
+                    <pic:cNvPicPr/>
+                  </pic:nvPicPr>
+                  <pic:blipFill>
+                    <a:blip r:embed="rId27"/>
+                    <a:stretch>
+                      <a:fillRect/>
+                    </a:stretch>
+                  </pic:blipFill>
+                  <pic:spPr>
+                    <a:xfrm>
+                      <a:off x="0" y="0"/>
+                      <a:ext cx="6645910" cy="3525520"/>
+                    </a:xfrm>
+                    <a:prstGeom prst="rect">
+                      <a:avLst/>
+                    </a:prstGeom>
+                  </pic:spPr>
+                </pic:pic>
+              </a:graphicData>
+            </a:graphic>
+          </wp:inline>
+        </w:drawing>
+      </w:r>
+    </w:p>
+    <w:p>
+      <w:pPr>
+        <w:rPr>
+          <w:sz w:val="28"/>
+          <w:szCs w:val="28"/>
+        </w:rPr>
+      </w:pPr>
+      <w:r>
+        <w:rPr>
+          <w:sz w:val="28"/>
+          <w:szCs w:val="28"/>
+        </w:rPr>
+        <w:drawing>
+          <wp:inline distT="0" distB="0" distL="0" distR="0" wp14:anchorId="468DF498" wp14:editId="21CA0800">
+            <wp:extent cx="6645910" cy="3518535"/>
+            <wp:effectExtent l="0" t="0" r="0" b="0"/>
+            <wp:docPr id="1149560094" name="Picture 1"/>
+            <wp:cNvGraphicFramePr>
+              <a:graphicFrameLocks xmlns:a="http://schemas.openxmlformats.org/drawingml/2006/main" noChangeAspect="1"/>
+            </wp:cNvGraphicFramePr>
+            <a:graphic xmlns:a="http://schemas.openxmlformats.org/drawingml/2006/main">
+              <a:graphicData uri="http://schemas.openxmlformats.org/drawingml/2006/picture">
+                <pic:pic xmlns:pic="http://schemas.openxmlformats.org/drawingml/2006/picture">
+                  <pic:nvPicPr>
+                    <pic:cNvPr id="1149560094" name=""/>
+                    <pic:cNvPicPr/>
+                  </pic:nvPicPr>
+                  <pic:blipFill>
+                    <a:blip r:embed="rId28"/>
+                    <a:stretch>
+                      <a:fillRect/>
+                    </a:stretch>
+                  </pic:blipFill>
+                  <pic:spPr>
+                    <a:xfrm>
+                      <a:off x="0" y="0"/>
+                      <a:ext cx="6645910" cy="3518535"/>
+                    </a:xfrm>
+                    <a:prstGeom prst="rect">
+                      <a:avLst/>
+                    </a:prstGeom>
+                  </pic:spPr>
+                </pic:pic>
+              </a:graphicData>
+            </a:graphic>
+          </wp:inline>
+        </w:drawing>
+      </w:r>
+    </w:p>
+    <w:p>
+      <w:pPr>
+        <w:rPr>
+          <w:sz w:val="28"/>
+          <w:szCs w:val="28"/>
+        </w:rPr>
+      </w:pPr>
+      <w:r>
+        <w:rPr>
+          <w:sz w:val="28"/>
+          <w:szCs w:val="28"/>
+        </w:rPr>
+        <w:t>Delete exercise.</w:t>
+      </w:r>
+    </w:p>
+    <w:p>
+      <w:pPr>
+        <w:rPr>
+          <w:sz w:val="28"/>
+          <w:szCs w:val="28"/>
+        </w:rPr>
+      </w:pPr>
+      <w:r>
+        <w:rPr>
+          <w:sz w:val="28"/>
+          <w:szCs w:val="28"/>
+        </w:rPr>
+        <w:lastRenderedPageBreak/>
+        <w:drawing>
+          <wp:inline distT="0" distB="0" distL="0" distR="0" wp14:anchorId="5500E3FF" wp14:editId="29E5B2BB">
+            <wp:extent cx="6645910" cy="3515360"/>
+            <wp:effectExtent l="0" t="0" r="0" b="0"/>
+            <wp:docPr id="325481172" name="Picture 1"/>
+            <wp:cNvGraphicFramePr>
+              <a:graphicFrameLocks xmlns:a="http://schemas.openxmlformats.org/drawingml/2006/main" noChangeAspect="1"/>
+            </wp:cNvGraphicFramePr>
+            <a:graphic xmlns:a="http://schemas.openxmlformats.org/drawingml/2006/main">
+              <a:graphicData uri="http://schemas.openxmlformats.org/drawingml/2006/picture">
+                <pic:pic xmlns:pic="http://schemas.openxmlformats.org/drawingml/2006/picture">
+                  <pic:nvPicPr>
+                    <pic:cNvPr id="325481172" name=""/>
+                    <pic:cNvPicPr/>
+                  </pic:nvPicPr>
+                  <pic:blipFill>
+                    <a:blip r:embed="rId29"/>
+                    <a:stretch>
+                      <a:fillRect/>
+                    </a:stretch>
+                  </pic:blipFill>
+                  <pic:spPr>
+                    <a:xfrm>
+                      <a:off x="0" y="0"/>
+                      <a:ext cx="6645910" cy="3515360"/>
+                    </a:xfrm>
+                    <a:prstGeom prst="rect">
+                      <a:avLst/>
+                    </a:prstGeom>
+                  </pic:spPr>
+                </pic:pic>
+              </a:graphicData>
+            </a:graphic>
+          </wp:inline>
+        </w:drawing>
+      </w:r>
+    </w:p>
+    <w:p>
+      <w:pPr>
+        <w:rPr>
+          <w:sz w:val="28"/>
+          <w:szCs w:val="28"/>
+        </w:rPr>
+      </w:pPr>
+      <w:r>
+        <w:rPr>
+          <w:sz w:val="28"/>
+          <w:szCs w:val="28"/>
+        </w:rPr>
+        <w:drawing>
+          <wp:inline distT="0" distB="0" distL="0" distR="0" wp14:anchorId="1F823C40" wp14:editId="229524DC">
+            <wp:extent cx="6645910" cy="3515360"/>
+            <wp:effectExtent l="0" t="0" r="0" b="0"/>
+            <wp:docPr id="1757477969" name="Picture 1"/>
+            <wp:cNvGraphicFramePr>
+              <a:graphicFrameLocks xmlns:a="http://schemas.openxmlformats.org/drawingml/2006/main" noChangeAspect="1"/>
+            </wp:cNvGraphicFramePr>
+            <a:graphic xmlns:a="http://schemas.openxmlformats.org/drawingml/2006/main">
+              <a:graphicData uri="http://schemas.openxmlformats.org/drawingml/2006/picture">
+                <pic:pic xmlns:pic="http://schemas.openxmlformats.org/drawingml/2006/picture">
+                  <pic:nvPicPr>
+                    <pic:cNvPr id="1757477969" name=""/>
+                    <pic:cNvPicPr/>
+                  </pic:nvPicPr>
+                  <pic:blipFill>
+                    <a:blip r:embed="rId30"/>
+                    <a:stretch>
+                      <a:fillRect/>
+                    </a:stretch>
+                  </pic:blipFill>
+                  <pic:spPr>
+                    <a:xfrm>
+                      <a:off x="0" y="0"/>
+                      <a:ext cx="6645910" cy="3515360"/>
+                    </a:xfrm>
+                    <a:prstGeom prst="rect">
+                      <a:avLst/>
+                    </a:prstGeom>
+                  </pic:spPr>
+                </pic:pic>
+              </a:graphicData>
+            </a:graphic>
+          </wp:inline>
+        </w:drawing>
+      </w:r>
+    </w:p>
+    <w:p>
+      <w:pPr>
+        <w:rPr>
+          <w:sz w:val="28"/>
+          <w:szCs w:val="28"/>
+        </w:rPr>
+      </w:pPr>
+      <w:r>
+        <w:rPr>
+          <w:sz w:val="28"/>
+          <w:szCs w:val="28"/>
+        </w:rPr>
+        <w:t>Delete goals.</w:t>
+      </w:r>
+    </w:p>
+    <w:p>
+      <w:pPr>
+        <w:rPr>
+          <w:sz w:val="28"/>
+          <w:szCs w:val="28"/>
+        </w:rPr>
+      </w:pPr>
+      <w:r>
+        <w:rPr>
+          <w:sz w:val="28"/>
+          <w:szCs w:val="28"/>
+        </w:rPr>
+        <w:lastRenderedPageBreak/>
+        <w:drawing>
+          <wp:inline distT="0" distB="0" distL="0" distR="0" wp14:anchorId="26AB52BD" wp14:editId="00271F0D">
+            <wp:extent cx="6645910" cy="3522345"/>
+            <wp:effectExtent l="0" t="0" r="0" b="0"/>
+            <wp:docPr id="1645684364" name="Picture 1"/>
+            <wp:cNvGraphicFramePr>
+              <a:graphicFrameLocks xmlns:a="http://schemas.openxmlformats.org/drawingml/2006/main" noChangeAspect="1"/>
+            </wp:cNvGraphicFramePr>
+            <a:graphic xmlns:a="http://schemas.openxmlformats.org/drawingml/2006/main">
+              <a:graphicData uri="http://schemas.openxmlformats.org/drawingml/2006/picture">
+                <pic:pic xmlns:pic="http://schemas.openxmlformats.org/drawingml/2006/picture">
+                  <pic:nvPicPr>
+                    <pic:cNvPr id="1645684364" name=""/>
+                    <pic:cNvPicPr/>
+                  </pic:nvPicPr>
+                  <pic:blipFill>
+                    <a:blip r:embed="rId31"/>
+                    <a:stretch>
+                      <a:fillRect/>
+                    </a:stretch>
+                  </pic:blipFill>
+                  <pic:spPr>
+                    <a:xfrm>
+                      <a:off x="0" y="0"/>
+                      <a:ext cx="6645910" cy="3522345"/>
+                    </a:xfrm>
+                    <a:prstGeom prst="rect">
+                      <a:avLst/>
+                    </a:prstGeom>
+                  </pic:spPr>
+                </pic:pic>
+              </a:graphicData>
+            </a:graphic>
+          </wp:inline>
+        </w:drawing>
+      </w:r>
+    </w:p>
+    <w:p>
+      <w:pPr>
+        <w:rPr>
+          <w:sz w:val="28"/>
+          <w:szCs w:val="28"/>
+        </w:rPr>
+      </w:pPr>
+      <w:r>
+        <w:rPr>
+          <w:sz w:val="28"/>
+          <w:szCs w:val="28"/>
+        </w:rPr>
+        <w:drawing>
+          <wp:inline distT="0" distB="0" distL="0" distR="0" wp14:anchorId="27E74D6B" wp14:editId="064C3A19">
+            <wp:extent cx="6645910" cy="3515360"/>
+            <wp:effectExtent l="0" t="0" r="0" b="0"/>
+            <wp:docPr id="581425475" name="Picture 1"/>
+            <wp:cNvGraphicFramePr>
+              <a:graphicFrameLocks xmlns:a="http://schemas.openxmlformats.org/drawingml/2006/main" noChangeAspect="1"/>
+            </wp:cNvGraphicFramePr>
+            <a:graphic xmlns:a="http://schemas.openxmlformats.org/drawingml/2006/main">
+              <a:graphicData uri="http://schemas.openxmlformats.org/drawingml/2006/picture">
+                <pic:pic xmlns:pic="http://schemas.openxmlformats.org/drawingml/2006/picture">
+                  <pic:nvPicPr>
+                    <pic:cNvPr id="581425475" name=""/>
+                    <pic:cNvPicPr/>
+                  </pic:nvPicPr>
+                  <pic:blipFill>
+                    <a:blip r:embed="rId32"/>
+                    <a:stretch>
+                      <a:fillRect/>
+                    </a:stretch>
+                  </pic:blipFill>
+                  <pic:spPr>
+                    <a:xfrm>
+                      <a:off x="0" y="0"/>
+                      <a:ext cx="6645910" cy="3515360"/>
+                    </a:xfrm>
+                    <a:prstGeom prst="rect">
+                      <a:avLst/>
+                    </a:prstGeom>
+                  </pic:spPr>
+                </pic:pic>
+              </a:graphicData>
+            </a:graphic>
+          </wp:inline>
+        </w:drawing>
+      </w:r>
+    </w:p>
+    <w:p>
+      <w:pPr>
+        <w:rPr>
+          <w:sz w:val="28"/>
+          <w:szCs w:val="28"/>
+        </w:rPr>
+      </w:pPr>
+      <w:r>
+        <w:rPr>
+          <w:sz w:val="28"/>
+          <w:szCs w:val="28"/>
+        </w:rPr>
+        <w:t>Logout</w:t>
+      </w:r>
+    </w:p>
+    <w:p>
+      <w:r>
+        <w:lastRenderedPageBreak/>
+        <w:drawing>
+          <wp:inline distT="0" distB="0" distL="0" distR="0" wp14:anchorId="0A012DFA" wp14:editId="78A6BA45">
+            <wp:extent cx="6645910" cy="3515360"/>
+            <wp:effectExtent l="0" t="0" r="0" b="0"/>
+            <wp:docPr id="601934213" name="Picture 1"/>
+            <wp:cNvGraphicFramePr>
+              <a:graphicFrameLocks xmlns:a="http://schemas.openxmlformats.org/drawingml/2006/main" noChangeAspect="1"/>
+            </wp:cNvGraphicFramePr>
+            <a:graphic xmlns:a="http://schemas.openxmlformats.org/drawingml/2006/main">
+              <a:graphicData uri="http://schemas.openxmlformats.org/drawingml/2006/picture">
+                <pic:pic xmlns:pic="http://schemas.openxmlformats.org/drawingml/2006/picture">
+                  <pic:nvPicPr>
+                    <pic:cNvPr id="601934213" name=""/>
+                    <pic:cNvPicPr/>
+                  </pic:nvPicPr>
+                  <pic:blipFill>
+                    <a:blip r:embed="rId33"/>
+                    <a:stretch>
+                      <a:fillRect/>
+                    </a:stretch>
+                  </pic:blipFill>
+                  <pic:spPr>
+                    <a:xfrm>
+                      <a:off x="0" y="0"/>
+                      <a:ext cx="6645910" cy="3515360"/>
+                    </a:xfrm>
+                    <a:prstGeom prst="rect">
+                      <a:avLst/>
+                    </a:prstGeom>
+                  </pic:spPr>
+                </pic:pic>
+              </a:graphicData>
+            </a:graphic>
+          </wp:inline>
+        </w:drawing>
+      </w:r>
+    </w:p>
+    <w:p>
+      <w:r>
+        <w:drawing>
+          <wp:inline distT="0" distB="0" distL="0" distR="0" wp14:anchorId="4E7B4BC0" wp14:editId="6895CF5C">
+            <wp:extent cx="6645910" cy="3511550"/>
+            <wp:effectExtent l="0" t="0" r="0" b="0"/>
+            <wp:docPr id="460068402" name="Picture 1"/>
+            <wp:cNvGraphicFramePr>
+              <a:graphicFrameLocks xmlns:a="http://schemas.openxmlformats.org/drawingml/2006/main" noChangeAspect="1"/>
+            </wp:cNvGraphicFramePr>
+            <a:graphic xmlns:a="http://schemas.openxmlformats.org/drawingml/2006/main">
+              <a:graphicData uri="http://schemas.openxmlformats.org/drawingml/2006/picture">
+                <pic:pic xmlns:pic="http://schemas.openxmlformats.org/drawingml/2006/picture">
+                  <pic:nvPicPr>
+                    <pic:cNvPr id="460068402" name=""/>
+                    <pic:cNvPicPr/>
+                  </pic:nvPicPr>
+                  <pic:blipFill>
+                    <a:blip r:embed="rId34"/>
+                    <a:stretch>
+                      <a:fillRect/>
+                    </a:stretch>
+                  </pic:blipFill>
+                  <pic:spPr>
+                    <a:xfrm>
+                      <a:off x="0" y="0"/>
+                      <a:ext cx="6645910" cy="3511550"/>
+                    </a:xfrm>
+                    <a:prstGeom prst="rect">
+                      <a:avLst/>
+                    </a:prstGeom>
+                  </pic:spPr>
+                </pic:pic>
+              </a:graphicData>
+            </a:graphic>
+          </wp:inline>
+        </w:drawing>
+      </w:r>
+    </w:p>
+    <w:p>
+      <w:r>
+        <w:t>Forgot password.</w:t>
+      </w:r>
+    </w:p>
+    <w:p>
+      <w:r>
+        <w:lastRenderedPageBreak/>
+        <w:drawing>
+          <wp:inline distT="0" distB="0" distL="0" distR="0" wp14:anchorId="2CA79BCC" wp14:editId="69B47057">
+            <wp:extent cx="6645910" cy="3522345"/>
+            <wp:effectExtent l="0" t="0" r="0" b="0"/>
+            <wp:docPr id="1406621971" name="Picture 1"/>
+            <wp:cNvGraphicFramePr>
+              <a:graphicFrameLocks xmlns:a="http://schemas.openxmlformats.org/drawingml/2006/main" noChangeAspect="1"/>
+            </wp:cNvGraphicFramePr>
+            <a:graphic xmlns:a="http://schemas.openxmlformats.org/drawingml/2006/main">
+              <a:graphicData uri="http://schemas.openxmlformats.org/drawingml/2006/picture">
+                <pic:pic xmlns:pic="http://schemas.openxmlformats.org/drawingml/2006/picture">
+                  <pic:nvPicPr>
+                    <pic:cNvPr id="1406621971" name=""/>
+                    <pic:cNvPicPr/>
+                  </pic:nvPicPr>
+                  <pic:blipFill>
+                    <a:blip r:embed="rId35"/>
+                    <a:stretch>
+                      <a:fillRect/>
+                    </a:stretch>
+                  </pic:blipFill>
+                  <pic:spPr>
+                    <a:xfrm>
+                      <a:off x="0" y="0"/>
+                      <a:ext cx="6645910" cy="3522345"/>
+                    </a:xfrm>
+                    <a:prstGeom prst="rect">
+                      <a:avLst/>
+                    </a:prstGeom>
+                  </pic:spPr>
+                </pic:pic>
+              </a:graphicData>
+            </a:graphic>
+          </wp:inline>
+        </w:drawing>
+      </w:r>
+    </w:p>
+    <w:p>
+      <w:r>
+        <w:t>Mail check</w:t>
+      </w:r>
+    </w:p>
+    <w:p>
+      <w:r>
+        <w:drawing>
+          <wp:inline distT="0" distB="0" distL="0" distR="0" wp14:anchorId="0EF365F2" wp14:editId="282EC0EC">
+            <wp:extent cx="6645910" cy="3511550"/>
+            <wp:effectExtent l="0" t="0" r="0" b="0"/>
+            <wp:docPr id="818595922" name="Picture 1"/>
+            <wp:cNvGraphicFramePr>
+              <a:graphicFrameLocks xmlns:a="http://schemas.openxmlformats.org/drawingml/2006/main" noChangeAspect="1"/>
+            </wp:cNvGraphicFramePr>
+            <a:graphic xmlns:a="http://schemas.openxmlformats.org/drawingml/2006/main">
+              <a:graphicData uri="http://schemas.openxmlformats.org/drawingml/2006/picture">
+                <pic:pic xmlns:pic="http://schemas.openxmlformats.org/drawingml/2006/picture">
+                  <pic:nvPicPr>
+                    <pic:cNvPr id="818595922" name=""/>
+                    <pic:cNvPicPr/>
+                  </pic:nvPicPr>
+                  <pic:blipFill>
+                    <a:blip r:embed="rId36"/>
+                    <a:stretch>
+                      <a:fillRect/>
+                    </a:stretch>
+                  </pic:blipFill>
+                  <pic:spPr>
+                    <a:xfrm>
+                      <a:off x="0" y="0"/>
+                      <a:ext cx="6645910" cy="3511550"/>
+                    </a:xfrm>
+                    <a:prstGeom prst="rect">
+                      <a:avLst/>
+                    </a:prstGeom>
+                  </pic:spPr>
+                </pic:pic>
+              </a:graphicData>
+            </a:graphic>
+          </wp:inline>
+        </w:drawing>
+      </w:r>
+    </w:p>
+    <w:p>
+      <w:pPr>
+        <w:rPr>
           <w:sz w:val="26"/>
           <w:szCs w:val="26"/>
         </w:rPr>
       </w:pPr>
       <w:r>
+        <w:lastRenderedPageBreak/>
+        <w:drawing>
+          <wp:inline distT="0" distB="0" distL="0" distR="0" wp14:anchorId="1DCA0417" wp14:editId="212304DC">
+            <wp:extent cx="6645910" cy="3064510"/>
+            <wp:effectExtent l="0" t="0" r="0" b="0"/>
+            <wp:docPr id="637715153" name="Picture 1"/>
+            <wp:cNvGraphicFramePr>
+              <a:graphicFrameLocks xmlns:a="http://schemas.openxmlformats.org/drawingml/2006/main" noChangeAspect="1"/>
+            </wp:cNvGraphicFramePr>
+            <a:graphic xmlns:a="http://schemas.openxmlformats.org/drawingml/2006/main">
+              <a:graphicData uri="http://schemas.openxmlformats.org/drawingml/2006/picture">
+                <pic:pic xmlns:pic="http://schemas.openxmlformats.org/drawingml/2006/picture">
+                  <pic:nvPicPr>
+                    <pic:cNvPr id="637715153" name=""/>
+                    <pic:cNvPicPr/>
+                  </pic:nvPicPr>
+                  <pic:blipFill>
+                    <a:blip r:embed="rId37"/>
+                    <a:stretch>
+                      <a:fillRect/>
+                    </a:stretch>
+                  </pic:blipFill>
+                  <pic:spPr>
+                    <a:xfrm>
+                      <a:off x="0" y="0"/>
+                      <a:ext cx="6645910" cy="3064510"/>
+                    </a:xfrm>
+                    <a:prstGeom prst="rect">
+                      <a:avLst/>
+                    </a:prstGeom>
+                  </pic:spPr>
+                </pic:pic>
+              </a:graphicData>
+            </a:graphic>
+          </wp:inline>
+        </w:drawing>
+      </w:r>
+      <w:r>
+        <w:br/>
+      </w:r>
+      <w:r>
+        <w:rPr>
+          <w:sz w:val="26"/>
+          <w:szCs w:val="26"/>
+        </w:rPr>
+        <w:t>Reset password</w:t>
+      </w:r>
+    </w:p>
+    <w:p/>
+    <w:p/>
+    <w:p>
+      <w:pPr>
+        <w:pBdr>
+          <w:bottom w:val="single" w:sz="6" w:space="1" w:color="auto"/>
+        </w:pBdr>
+      </w:pPr>
+    </w:p>
+    <w:p>
+      <w:pPr>
         <w:rPr>
           <w:b/>
           <w:bCs/>
-          <w:sz w:val="26"/>
-          <w:szCs w:val="26"/>
-        </w:rPr>
-        <w:t xml:space="preserve">Test Document </w:t>
-      </w:r>
-    </w:p>
-    <w:p>
-      <w:pPr>
+          <w:sz w:val="36"/>
+          <w:szCs w:val="36"/>
+        </w:rPr>
+      </w:pPr>
+      <w:r>
         <w:rPr>
           <w:b/>
           <w:bCs/>
-          <w:sz w:val="26"/>
-          <w:szCs w:val="26"/>
-        </w:rPr>
-      </w:pPr>
-      <w:r>
-        <w:rPr>
-          <w:b/>
-          <w:bCs/>
-          <w:sz w:val="26"/>
-          <w:szCs w:val="26"/>
-        </w:rPr>
-        <w:t>Success scenarios</w:t>
-      </w:r>
-    </w:p>
-    <w:p>
-      <w:r>
-        <w:t>Landing page.</w:t>
-      </w:r>
-    </w:p>
-    <w:p>
-      <w:r>
-        <w:drawing>
-          <wp:inline distT="0" distB="0" distL="0" distR="0" wp14:anchorId="49AB2DBC" wp14:editId="6B33C735">
+          <w:sz w:val="36"/>
+          <w:szCs w:val="36"/>
+        </w:rPr>
+        <w:t>Negative scenario</w:t>
+      </w:r>
+    </w:p>
+    <w:p>
+      <w:pPr>
+        <w:rPr>
+          <w:sz w:val="28"/>
+          <w:szCs w:val="28"/>
+        </w:rPr>
+      </w:pPr>
+      <w:r>
+        <w:rPr>
+          <w:sz w:val="28"/>
+          <w:szCs w:val="28"/>
+        </w:rPr>
+        <w:t>Register, password length less than 6.</w:t>
+      </w:r>
+    </w:p>
+    <w:p>
+      <w:r>
+        <w:drawing>
+          <wp:inline distT="0" distB="0" distL="0" distR="0" wp14:anchorId="6118D1A2" wp14:editId="1F42F12A">
             <wp:extent cx="6645910" cy="3522345"/>
             <wp:effectExtent l="0" t="0" r="0" b="0"/>
-            <wp:docPr id="1483491888" name="Picture 1"/>
-            <wp:cNvGraphicFramePr>
-              <a:graphicFrameLocks xmlns:a="http://schemas.openxmlformats.org/drawingml/2006/main" noChangeAspect="1"/>
-            </wp:cNvGraphicFramePr>
-            <a:graphic xmlns:a="http://schemas.openxmlformats.org/drawingml/2006/main">
-              <a:graphicData uri="http://schemas.openxmlformats.org/drawingml/2006/picture">
-                <pic:pic xmlns:pic="http://schemas.openxmlformats.org/drawingml/2006/picture">
-                  <pic:nvPicPr>
-                    <pic:cNvPr id="1483491888" name=""/>
-                    <pic:cNvPicPr/>
-                  </pic:nvPicPr>
-                  <pic:blipFill>
-                    <a:blip r:embed="rId4"/>
+            <wp:docPr id="584619049" name="Picture 1"/>
+            <wp:cNvGraphicFramePr>
+              <a:graphicFrameLocks xmlns:a="http://schemas.openxmlformats.org/drawingml/2006/main" noChangeAspect="1"/>
+            </wp:cNvGraphicFramePr>
+            <a:graphic xmlns:a="http://schemas.openxmlformats.org/drawingml/2006/main">
+              <a:graphicData uri="http://schemas.openxmlformats.org/drawingml/2006/picture">
+                <pic:pic xmlns:pic="http://schemas.openxmlformats.org/drawingml/2006/picture">
+                  <pic:nvPicPr>
+                    <pic:cNvPr id="584619049" name=""/>
+                    <pic:cNvPicPr/>
+                  </pic:nvPicPr>
+                  <pic:blipFill>
+                    <a:blip r:embed="rId38"/>
                     <a:stretch>
                       <a:fillRect/>
                     </a:stretch>
@@ -86,51 +1887,155 @@
     </w:p>
     <w:p>
       <w:r>
-        <w:t>Registration</w:t>
-      </w:r>
-    </w:p>
-    <w:p>
-      <w:r>
-        <w:drawing>
-          <wp:inline distT="0" distB="0" distL="0" distR="0" wp14:anchorId="42EB2A0D" wp14:editId="7D59D69F">
-            <wp:extent cx="6645910" cy="3518535"/>
-            <wp:effectExtent l="0" t="0" r="0" b="0"/>
-            <wp:docPr id="1256955082" name="Picture 1"/>
-            <wp:cNvGraphicFramePr>
-              <a:graphicFrameLocks xmlns:a="http://schemas.openxmlformats.org/drawingml/2006/main" noChangeAspect="1"/>
-            </wp:cNvGraphicFramePr>
-            <a:graphic xmlns:a="http://schemas.openxmlformats.org/drawingml/2006/main">
-              <a:graphicData uri="http://schemas.openxmlformats.org/drawingml/2006/picture">
-                <pic:pic xmlns:pic="http://schemas.openxmlformats.org/drawingml/2006/picture">
-                  <pic:nvPicPr>
-                    <pic:cNvPr id="1256955082" name=""/>
-                    <pic:cNvPicPr/>
-                  </pic:nvPicPr>
-                  <pic:blipFill>
-                    <a:blip r:embed="rId5"/>
-                    <a:stretch>
-                      <a:fillRect/>
-                    </a:stretch>
-                  </pic:blipFill>
-                  <pic:spPr>
-                    <a:xfrm>
-                      <a:off x="0" y="0"/>
-                      <a:ext cx="6645910" cy="3518535"/>
-                    </a:xfrm>
-                    <a:prstGeom prst="rect">
-                      <a:avLst/>
-                    </a:prstGeom>
-                  </pic:spPr>
-                </pic:pic>
-              </a:graphicData>
-            </a:graphic>
-          </wp:inline>
-        </w:drawing>
-      </w:r>
-      <w:r>
-        <w:br/>
-      </w:r>
-    </w:p>
+        <w:t xml:space="preserve">Login </w:t>
+      </w:r>
+    </w:p>
+    <w:p>
+      <w:r>
+        <w:t>If user not register.</w:t>
+      </w:r>
+    </w:p>
+    <w:p>
+      <w:r>
+        <w:lastRenderedPageBreak/>
+        <w:drawing>
+          <wp:inline distT="0" distB="0" distL="0" distR="0" wp14:anchorId="72798FE1" wp14:editId="530AA3FE">
+            <wp:extent cx="6645910" cy="3515360"/>
+            <wp:effectExtent l="0" t="0" r="0" b="0"/>
+            <wp:docPr id="484969741" name="Picture 1"/>
+            <wp:cNvGraphicFramePr>
+              <a:graphicFrameLocks xmlns:a="http://schemas.openxmlformats.org/drawingml/2006/main" noChangeAspect="1"/>
+            </wp:cNvGraphicFramePr>
+            <a:graphic xmlns:a="http://schemas.openxmlformats.org/drawingml/2006/main">
+              <a:graphicData uri="http://schemas.openxmlformats.org/drawingml/2006/picture">
+                <pic:pic xmlns:pic="http://schemas.openxmlformats.org/drawingml/2006/picture">
+                  <pic:nvPicPr>
+                    <pic:cNvPr id="484969741" name=""/>
+                    <pic:cNvPicPr/>
+                  </pic:nvPicPr>
+                  <pic:blipFill>
+                    <a:blip r:embed="rId39"/>
+                    <a:stretch>
+                      <a:fillRect/>
+                    </a:stretch>
+                  </pic:blipFill>
+                  <pic:spPr>
+                    <a:xfrm>
+                      <a:off x="0" y="0"/>
+                      <a:ext cx="6645910" cy="3515360"/>
+                    </a:xfrm>
+                    <a:prstGeom prst="rect">
+                      <a:avLst/>
+                    </a:prstGeom>
+                  </pic:spPr>
+                </pic:pic>
+              </a:graphicData>
+            </a:graphic>
+          </wp:inline>
+        </w:drawing>
+      </w:r>
+    </w:p>
+    <w:p>
+      <w:r>
+        <w:t xml:space="preserve">If user credentials </w:t>
+      </w:r>
+      <w:proofErr w:type="gramStart"/>
+      <w:r>
+        <w:t>is</w:t>
+      </w:r>
+      <w:proofErr w:type="gramEnd"/>
+      <w:r>
+        <w:t xml:space="preserve"> wrong.</w:t>
+      </w:r>
+    </w:p>
+    <w:p>
+      <w:r>
+        <w:drawing>
+          <wp:inline distT="0" distB="0" distL="0" distR="0" wp14:anchorId="77D1F400" wp14:editId="1D14632E">
+            <wp:extent cx="6645910" cy="3515360"/>
+            <wp:effectExtent l="0" t="0" r="0" b="0"/>
+            <wp:docPr id="940559637" name="Picture 1"/>
+            <wp:cNvGraphicFramePr>
+              <a:graphicFrameLocks xmlns:a="http://schemas.openxmlformats.org/drawingml/2006/main" noChangeAspect="1"/>
+            </wp:cNvGraphicFramePr>
+            <a:graphic xmlns:a="http://schemas.openxmlformats.org/drawingml/2006/main">
+              <a:graphicData uri="http://schemas.openxmlformats.org/drawingml/2006/picture">
+                <pic:pic xmlns:pic="http://schemas.openxmlformats.org/drawingml/2006/picture">
+                  <pic:nvPicPr>
+                    <pic:cNvPr id="940559637" name=""/>
+                    <pic:cNvPicPr/>
+                  </pic:nvPicPr>
+                  <pic:blipFill>
+                    <a:blip r:embed="rId40"/>
+                    <a:stretch>
+                      <a:fillRect/>
+                    </a:stretch>
+                  </pic:blipFill>
+                  <pic:spPr>
+                    <a:xfrm>
+                      <a:off x="0" y="0"/>
+                      <a:ext cx="6645910" cy="3515360"/>
+                    </a:xfrm>
+                    <a:prstGeom prst="rect">
+                      <a:avLst/>
+                    </a:prstGeom>
+                  </pic:spPr>
+                </pic:pic>
+              </a:graphicData>
+            </a:graphic>
+          </wp:inline>
+        </w:drawing>
+      </w:r>
+    </w:p>
+    <w:p>
+      <w:r>
+        <w:t>If user account is registered but not activated.</w:t>
+      </w:r>
+    </w:p>
+    <w:p>
+      <w:r>
+        <w:lastRenderedPageBreak/>
+        <w:drawing>
+          <wp:inline distT="0" distB="0" distL="0" distR="0" wp14:anchorId="4CEAAAAA" wp14:editId="339B5244">
+            <wp:extent cx="6645910" cy="3490595"/>
+            <wp:effectExtent l="0" t="0" r="0" b="0"/>
+            <wp:docPr id="1407243873" name="Picture 1"/>
+            <wp:cNvGraphicFramePr>
+              <a:graphicFrameLocks xmlns:a="http://schemas.openxmlformats.org/drawingml/2006/main" noChangeAspect="1"/>
+            </wp:cNvGraphicFramePr>
+            <a:graphic xmlns:a="http://schemas.openxmlformats.org/drawingml/2006/main">
+              <a:graphicData uri="http://schemas.openxmlformats.org/drawingml/2006/picture">
+                <pic:pic xmlns:pic="http://schemas.openxmlformats.org/drawingml/2006/picture">
+                  <pic:nvPicPr>
+                    <pic:cNvPr id="1407243873" name=""/>
+                    <pic:cNvPicPr/>
+                  </pic:nvPicPr>
+                  <pic:blipFill>
+                    <a:blip r:embed="rId41"/>
+                    <a:stretch>
+                      <a:fillRect/>
+                    </a:stretch>
+                  </pic:blipFill>
+                  <pic:spPr>
+                    <a:xfrm>
+                      <a:off x="0" y="0"/>
+                      <a:ext cx="6645910" cy="3490595"/>
+                    </a:xfrm>
+                    <a:prstGeom prst="rect">
+                      <a:avLst/>
+                    </a:prstGeom>
+                  </pic:spPr>
+                </pic:pic>
+              </a:graphicData>
+            </a:graphic>
+          </wp:inline>
+        </w:drawing>
+      </w:r>
+    </w:p>
+    <w:p/>
+    <w:p/>
+    <w:p/>
+    <w:p/>
     <w:p/>
     <w:sectPr>
       <w:pgSz w:w="11906" w:h="16838"/>

</xml_diff>